<commit_message>
Functioneel + Technisch ontwerp
Co-Authored-By: Mehmet batal <memo043@users.noreply.github.com>
Co-Authored-By: hendrikotten28 <hendrikotten28@users.noreply.github.com>
</commit_message>
<xml_diff>
--- a/I-Project/Functioneel Ontwerp/Functioneel Ontwerp.docx
+++ b/I-Project/Functioneel Ontwerp/Functioneel Ontwerp.docx
@@ -247,19 +247,11 @@
                 <w:rFonts w:asciiTheme="minorHAnsi" w:hAnsiTheme="minorHAnsi" w:cstheme="minorHAnsi"/>
               </w:rPr>
             </w:pPr>
-            <w:proofErr w:type="spellStart"/>
             <w:r>
               <w:rPr>
                 <w:rFonts w:asciiTheme="minorHAnsi" w:hAnsiTheme="minorHAnsi" w:cstheme="minorHAnsi"/>
               </w:rPr>
-              <w:t>Elviana</w:t>
-            </w:r>
-            <w:proofErr w:type="spellEnd"/>
-            <w:r>
-              <w:rPr>
-                <w:rFonts w:asciiTheme="minorHAnsi" w:hAnsiTheme="minorHAnsi" w:cstheme="minorHAnsi"/>
-              </w:rPr>
-              <w:t xml:space="preserve"> Cornelissen 598830</w:t>
+              <w:t>Elviana Cornelissen 598830</w:t>
             </w:r>
           </w:p>
           <w:p>
@@ -840,7 +832,7 @@
                 <w:rFonts w:asciiTheme="minorHAnsi" w:hAnsiTheme="minorHAnsi" w:cs="Arial"/>
                 <w:i/>
               </w:rPr>
-              <w:t>Definitief</w:t>
+              <w:t>In Bewerking</w:t>
             </w:r>
           </w:p>
         </w:tc>
@@ -850,6 +842,8 @@
       <w:pPr>
         <w:jc w:val="center"/>
       </w:pPr>
+      <w:bookmarkStart w:id="0" w:name="_GoBack"/>
+      <w:bookmarkEnd w:id="0"/>
     </w:p>
     <w:p/>
     <w:p>
@@ -858,7 +852,7 @@
           <w:noProof/>
         </w:rPr>
         <w:drawing>
-          <wp:anchor distT="0" distB="0" distL="114300" distR="114300" simplePos="0" relativeHeight="251659264" behindDoc="1" locked="0" layoutInCell="1" allowOverlap="1" wp14:anchorId="09D074FF" wp14:editId="1D24FF5B">
+          <wp:anchor distT="0" distB="0" distL="114300" distR="114300" simplePos="0" relativeHeight="251659264" behindDoc="1" locked="0" layoutInCell="1" allowOverlap="1" wp14:anchorId="44986173" wp14:editId="24DF6487">
             <wp:simplePos x="0" y="0"/>
             <wp:positionH relativeFrom="margin">
               <wp:align>center</wp:align>
@@ -928,6 +922,13 @@
     </w:p>
     <w:sdt>
       <w:sdtPr>
+        <w:rPr>
+          <w:rFonts w:asciiTheme="minorHAnsi" w:eastAsiaTheme="minorHAnsi" w:hAnsiTheme="minorHAnsi" w:cstheme="minorBidi"/>
+          <w:color w:val="auto"/>
+          <w:sz w:val="22"/>
+          <w:szCs w:val="22"/>
+          <w:lang w:eastAsia="en-US"/>
+        </w:rPr>
         <w:id w:val="-1688592162"/>
         <w:docPartObj>
           <w:docPartGallery w:val="Table of Contents"/>
@@ -936,13 +937,8 @@
       </w:sdtPr>
       <w:sdtEndPr>
         <w:rPr>
-          <w:rFonts w:asciiTheme="minorHAnsi" w:eastAsiaTheme="minorHAnsi" w:hAnsiTheme="minorHAnsi" w:cstheme="minorBidi"/>
           <w:b/>
           <w:bCs/>
-          <w:color w:val="auto"/>
-          <w:sz w:val="22"/>
-          <w:szCs w:val="22"/>
-          <w:lang w:eastAsia="en-US"/>
         </w:rPr>
       </w:sdtEndPr>
       <w:sdtContent>
@@ -953,8 +949,6 @@
           <w:r>
             <w:t>Inhoudsopgave</w:t>
           </w:r>
-          <w:bookmarkStart w:id="0" w:name="_GoBack"/>
-          <w:bookmarkEnd w:id="0"/>
         </w:p>
         <w:p>
           <w:pPr>
@@ -1309,6 +1303,7 @@
         <w:docPartUnique/>
       </w:docPartObj>
     </w:sdtPr>
+    <w:sdtEndPr/>
     <w:sdtContent>
       <w:sdt>
         <w:sdtPr>
@@ -1318,6 +1313,7 @@
             <w:docPartUnique/>
           </w:docPartObj>
         </w:sdtPr>
+        <w:sdtEndPr/>
         <w:sdtContent>
           <w:p>
             <w:pPr>
@@ -1573,6 +1569,7 @@
     <w:lsdException w:name="HTML Sample" w:semiHidden="1" w:unhideWhenUsed="1"/>
     <w:lsdException w:name="HTML Typewriter" w:semiHidden="1" w:unhideWhenUsed="1"/>
     <w:lsdException w:name="HTML Variable" w:semiHidden="1" w:unhideWhenUsed="1"/>
+    <w:lsdException w:name="Normal Table" w:semiHidden="1" w:unhideWhenUsed="1"/>
     <w:lsdException w:name="annotation subject" w:semiHidden="1" w:unhideWhenUsed="1"/>
     <w:lsdException w:name="No List" w:semiHidden="1" w:unhideWhenUsed="1"/>
     <w:lsdException w:name="Outline List 1" w:semiHidden="1" w:unhideWhenUsed="1"/>
@@ -1619,8 +1616,10 @@
     <w:lsdException w:name="Table Subtle 2" w:semiHidden="1" w:unhideWhenUsed="1"/>
     <w:lsdException w:name="Table Web 1" w:semiHidden="1" w:unhideWhenUsed="1"/>
     <w:lsdException w:name="Table Web 2" w:semiHidden="1" w:unhideWhenUsed="1"/>
+    <w:lsdException w:name="Table Web 3" w:semiHidden="1" w:unhideWhenUsed="1"/>
     <w:lsdException w:name="Balloon Text" w:semiHidden="1" w:unhideWhenUsed="1"/>
     <w:lsdException w:name="Table Grid" w:uiPriority="59"/>
+    <w:lsdException w:name="Table Theme" w:semiHidden="1" w:unhideWhenUsed="1"/>
     <w:lsdException w:name="Placeholder Text" w:semiHidden="1"/>
     <w:lsdException w:name="No Spacing" w:uiPriority="1" w:qFormat="1"/>
     <w:lsdException w:name="Light Shading" w:uiPriority="60"/>
@@ -2365,7 +2364,7 @@
 </file>
 
 <file path=customXml/itemProps1.xml><?xml version="1.0" encoding="utf-8"?>
-<ds:datastoreItem xmlns:ds="http://schemas.openxmlformats.org/officeDocument/2006/customXml" ds:itemID="{A3ABE1A7-94A3-4E76-AF7C-796F2A974BB5}">
+<ds:datastoreItem xmlns:ds="http://schemas.openxmlformats.org/officeDocument/2006/customXml" ds:itemID="{2679395C-DDF1-4DC9-933A-AEA5A577AEA4}">
   <ds:schemaRefs>
     <ds:schemaRef ds:uri="http://schemas.openxmlformats.org/officeDocument/2006/bibliography"/>
   </ds:schemaRefs>

</xml_diff>